<commit_message>
Update team meetings tasks to reflect other status reports
</commit_message>
<xml_diff>
--- a/Docs/bi.weekly/status.reports.2025.06.17/Status.Report.2025.06.17.CW.docx
+++ b/Docs/bi.weekly/status.reports.2025.06.17/Status.Report.2025.06.17.CW.docx
@@ -423,7 +423,13 @@
         <w:rPr>
           <w:u w:val="single"/>
         </w:rPr>
-        <w:t>3h*</w:t>
+        <w:t>1</w:t>
+      </w:r>
+      <w:r>
+        <w:rPr>
+          <w:u w:val="single"/>
+        </w:rPr>
+        <w:t>h*</w:t>
       </w:r>
       <w:r>
         <w:t>___</w:t>
@@ -710,7 +716,13 @@
         <w:rPr>
           <w:u w:val="single"/>
         </w:rPr>
-        <w:t>5h</w:t>
+        <w:t>4</w:t>
+      </w:r>
+      <w:r>
+        <w:rPr>
+          <w:u w:val="single"/>
+        </w:rPr>
+        <w:t>h</w:t>
       </w:r>
       <w:r>
         <w:t>_____</w:t>
@@ -754,7 +766,19 @@
         <w:rPr>
           <w:u w:val="single"/>
         </w:rPr>
-        <w:t>23h</w:t>
+        <w:t>2</w:t>
+      </w:r>
+      <w:r>
+        <w:rPr>
+          <w:u w:val="single"/>
+        </w:rPr>
+        <w:t>2</w:t>
+      </w:r>
+      <w:r>
+        <w:rPr>
+          <w:u w:val="single"/>
+        </w:rPr>
+        <w:t>h</w:t>
       </w:r>
       <w:r>
         <w:t>_____</w:t>

</xml_diff>